<commit_message>
work more on card game and revise soc paper
</commit_message>
<xml_diff>
--- a/soc111/FitnessCenterPaper.docx
+++ b/soc111/FitnessCenterPaper.docx
@@ -108,7 +108,41 @@
           <w:sz w:val="24"/>
         </w:rPr>
         <w:tab/>
-        <w:t>The most immediately obvious gender dynamic in the fitness center is the split between the upper and lower floors. The upper floor (con</w:t>
+      </w:r>
+      <w:r>
+        <w:rPr>
+          <w:rFonts w:ascii="Times New Roman" w:hAnsi="Times New Roman" w:cs="Times New Roman"/>
+          <w:sz w:val="24"/>
+        </w:rPr>
+        <w:t>As soon as you walk into the fitness center, t</w:t>
+      </w:r>
+      <w:r>
+        <w:rPr>
+          <w:rFonts w:ascii="Times New Roman" w:hAnsi="Times New Roman" w:cs="Times New Roman"/>
+          <w:sz w:val="24"/>
+        </w:rPr>
+        <w:t xml:space="preserve">he most immediately obvious gender dynamic </w:t>
+      </w:r>
+      <w:r>
+        <w:rPr>
+          <w:rFonts w:ascii="Times New Roman" w:hAnsi="Times New Roman" w:cs="Times New Roman"/>
+          <w:sz w:val="24"/>
+        </w:rPr>
+        <w:t>is that members of each gender tend to keep to one floor</w:t>
+      </w:r>
+      <w:r>
+        <w:rPr>
+          <w:rFonts w:ascii="Times New Roman" w:hAnsi="Times New Roman" w:cs="Times New Roman"/>
+          <w:sz w:val="24"/>
+        </w:rPr>
+        <w:t>. The upper floor (consisting mainly of cardio machines and an area of padded mats for sitting exercises) is the domain alm</w:t>
+      </w:r>
+      <w:r>
+        <w:rPr>
+          <w:rFonts w:ascii="Times New Roman" w:hAnsi="Times New Roman" w:cs="Times New Roman"/>
+          <w:sz w:val="24"/>
+        </w:rPr>
+        <w:t>ost exclusively of girl</w:t>
       </w:r>
       <w:bookmarkStart w:id="0" w:name="_GoBack"/>
       <w:bookmarkEnd w:id="0"/>
@@ -117,35 +151,70 @@
           <w:rFonts w:ascii="Times New Roman" w:hAnsi="Times New Roman" w:cs="Times New Roman"/>
           <w:sz w:val="24"/>
         </w:rPr>
-        <w:t>sisting mainly of cardio machines and an area of padded mats for sitting exercises) is the domain alm</w:t>
-      </w:r>
-      <w:r>
-        <w:rPr>
-          <w:rFonts w:ascii="Times New Roman" w:hAnsi="Times New Roman" w:cs="Times New Roman"/>
-          <w:sz w:val="24"/>
-        </w:rPr>
-        <w:t>ost exclusively of girls, with</w:t>
-      </w:r>
-      <w:r>
-        <w:rPr>
-          <w:rFonts w:ascii="Times New Roman" w:hAnsi="Times New Roman" w:cs="Times New Roman"/>
-          <w:sz w:val="24"/>
-        </w:rPr>
-        <w:t xml:space="preserve"> few exceptions. The opposite is true for the fitness center’s lower floor, which is home to most of its strength-training equipment: bench press machines, squat cages, Olympic lifting platforms, etc., as well of most of the center’s male population at any given time. </w:t>
-      </w:r>
-      <w:r>
-        <w:rPr>
-          <w:rFonts w:ascii="Times New Roman" w:hAnsi="Times New Roman" w:cs="Times New Roman"/>
-          <w:sz w:val="24"/>
-        </w:rPr>
-        <w:t>My hypothesis on this dynamic as a lon</w:t>
-      </w:r>
-      <w:r>
-        <w:rPr>
-          <w:rFonts w:ascii="Times New Roman" w:hAnsi="Times New Roman" w:cs="Times New Roman"/>
-          <w:sz w:val="24"/>
-        </w:rPr>
-        <w:t>g time gym-goer myself, is as follows: most guys who go to the gym are looking to gain muscle, at least according to my highly unscientific anecdotal experiences talking to other guys in and around the gym. Meanwhile, girls, generally speaking, aren’t looking to pack on muscle; their motivation is usually</w:t>
+        <w:t>s, with</w:t>
+      </w:r>
+      <w:r>
+        <w:rPr>
+          <w:rFonts w:ascii="Times New Roman" w:hAnsi="Times New Roman" w:cs="Times New Roman"/>
+          <w:sz w:val="24"/>
+        </w:rPr>
+        <w:t xml:space="preserve"> few exceptions. The opposite is true for the fitness center’s lower floor, which is home to most of its strength-training equipment: bench press machines, squat cages, Olympic lifting platforms, etc., a</w:t>
+      </w:r>
+      <w:r>
+        <w:rPr>
+          <w:rFonts w:ascii="Times New Roman" w:hAnsi="Times New Roman" w:cs="Times New Roman"/>
+          <w:sz w:val="24"/>
+        </w:rPr>
+        <w:t>s well as</w:t>
+      </w:r>
+      <w:r>
+        <w:rPr>
+          <w:rFonts w:ascii="Times New Roman" w:hAnsi="Times New Roman" w:cs="Times New Roman"/>
+          <w:sz w:val="24"/>
+        </w:rPr>
+        <w:t xml:space="preserve"> most of the center’s male population at any given time. </w:t>
+      </w:r>
+      <w:r>
+        <w:rPr>
+          <w:rFonts w:ascii="Times New Roman" w:hAnsi="Times New Roman" w:cs="Times New Roman"/>
+          <w:sz w:val="24"/>
+        </w:rPr>
+        <w:t>My hypothesis on this dynamic</w:t>
+      </w:r>
+      <w:r>
+        <w:rPr>
+          <w:rFonts w:ascii="Times New Roman" w:hAnsi="Times New Roman" w:cs="Times New Roman"/>
+          <w:sz w:val="24"/>
+        </w:rPr>
+        <w:t>,</w:t>
+      </w:r>
+      <w:r>
+        <w:rPr>
+          <w:rFonts w:ascii="Times New Roman" w:hAnsi="Times New Roman" w:cs="Times New Roman"/>
+          <w:sz w:val="24"/>
+        </w:rPr>
+        <w:t xml:space="preserve"> as a lon</w:t>
+      </w:r>
+      <w:r>
+        <w:rPr>
+          <w:rFonts w:ascii="Times New Roman" w:hAnsi="Times New Roman" w:cs="Times New Roman"/>
+          <w:sz w:val="24"/>
+        </w:rPr>
+        <w:t>g time gym-goer myself, is as follows: most guys who go to the gym are looking to gain muscle, at least according to my highly unscientific anecdotal experien</w:t>
+      </w:r>
+      <w:r>
+        <w:rPr>
+          <w:rFonts w:ascii="Times New Roman" w:hAnsi="Times New Roman" w:cs="Times New Roman"/>
+          <w:sz w:val="24"/>
+        </w:rPr>
+        <w:t xml:space="preserve">ces talking to other guys in the </w:t>
+      </w:r>
+      <w:r>
+        <w:rPr>
+          <w:rFonts w:ascii="Times New Roman" w:hAnsi="Times New Roman" w:cs="Times New Roman"/>
+          <w:sz w:val="24"/>
+        </w:rPr>
+        <w:t>gym. Meanwhile, girls, generally speaking, aren’t looking to pack on muscle; their motivation is usually</w:t>
       </w:r>
       <w:r>
         <w:rPr>
@@ -261,14 +330,42 @@
           <w:sz w:val="24"/>
         </w:rPr>
         <w:tab/>
-        <w:t xml:space="preserve">I also noticed a distinct different in body language, especially among girls, depending on where in the fitness center they were working out. </w:t>
-      </w:r>
-      <w:r>
-        <w:rPr>
-          <w:rFonts w:ascii="Times New Roman" w:hAnsi="Times New Roman" w:cs="Times New Roman"/>
-          <w:sz w:val="24"/>
-        </w:rPr>
-        <w:t xml:space="preserve">The girls that I saw in the fitness center were </w:t>
+        <w:t xml:space="preserve">I also noticed a distinct </w:t>
+      </w:r>
+      <w:r>
+        <w:rPr>
+          <w:rFonts w:ascii="Times New Roman" w:hAnsi="Times New Roman" w:cs="Times New Roman"/>
+          <w:sz w:val="24"/>
+        </w:rPr>
+        <w:t>difference</w:t>
+      </w:r>
+      <w:r>
+        <w:rPr>
+          <w:rFonts w:ascii="Times New Roman" w:hAnsi="Times New Roman" w:cs="Times New Roman"/>
+          <w:sz w:val="24"/>
+        </w:rPr>
+        <w:t xml:space="preserve"> in body </w:t>
+      </w:r>
+      <w:r>
+        <w:rPr>
+          <w:rFonts w:ascii="Times New Roman" w:hAnsi="Times New Roman" w:cs="Times New Roman"/>
+          <w:sz w:val="24"/>
+        </w:rPr>
+        <w:t>language among girls</w:t>
+      </w:r>
+      <w:r>
+        <w:rPr>
+          <w:rFonts w:ascii="Times New Roman" w:hAnsi="Times New Roman" w:cs="Times New Roman"/>
+          <w:sz w:val="24"/>
+        </w:rPr>
+        <w:t xml:space="preserve"> depending on where in the fitness center they were working out. </w:t>
+      </w:r>
+      <w:r>
+        <w:rPr>
+          <w:rFonts w:ascii="Times New Roman" w:hAnsi="Times New Roman" w:cs="Times New Roman"/>
+          <w:sz w:val="24"/>
+        </w:rPr>
+        <w:t xml:space="preserve">The girls I saw in the fitness center were the most open </w:t>
       </w:r>
       <w:r>
         <w:rPr>
@@ -276,7 +373,21 @@
           <w:sz w:val="24"/>
         </w:rPr>
         <w:lastRenderedPageBreak/>
-        <w:t xml:space="preserve">the most open in terms of body language – heads up, making eye contact, talking, not looking at phones – in the padded/ab workout area of the upper floor. That body language differed from girls’ body language in the rest of the gym, which tended to be more closed off. As for the guys’ body language, I didn’t notice a huge difference anywhere in the gym. </w:t>
+        <w:t>in terms of body language – heads up, making eye contact, talking, not looking at phones – in the padded/ab workout area of the upper floor.</w:t>
+      </w:r>
+      <w:r>
+        <w:rPr>
+          <w:rFonts w:ascii="Times New Roman" w:hAnsi="Times New Roman" w:cs="Times New Roman"/>
+          <w:sz w:val="24"/>
+        </w:rPr>
+        <w:t xml:space="preserve"> That was noticeably different </w:t>
+      </w:r>
+      <w:r>
+        <w:rPr>
+          <w:rFonts w:ascii="Times New Roman" w:hAnsi="Times New Roman" w:cs="Times New Roman"/>
+          <w:sz w:val="24"/>
+        </w:rPr>
+        <w:t xml:space="preserve">from girls’ body language in the rest of the gym, which tended to be more closed off. As for the guys’ body language, I didn’t notice a huge difference anywhere in the gym. </w:t>
       </w:r>
       <w:r>
         <w:rPr>
@@ -392,7 +503,21 @@
           <w:rFonts w:ascii="Times New Roman" w:hAnsi="Times New Roman" w:cs="Times New Roman"/>
           <w:sz w:val="24"/>
         </w:rPr>
-        <w:t xml:space="preserve">, I didn’t see a huge difference between the genders when it came to working out with a partner. As far as I could tell, the majority of people in the fitness center were either there solo or with a partner, and there didn’t seem to be much of a difference </w:t>
+        <w:t>, I didn’t see a huge difference between the genders when it came to working ou</w:t>
+      </w:r>
+      <w:r>
+        <w:rPr>
+          <w:rFonts w:ascii="Times New Roman" w:hAnsi="Times New Roman" w:cs="Times New Roman"/>
+          <w:sz w:val="24"/>
+        </w:rPr>
+        <w:t>t with others</w:t>
+      </w:r>
+      <w:r>
+        <w:rPr>
+          <w:rFonts w:ascii="Times New Roman" w:hAnsi="Times New Roman" w:cs="Times New Roman"/>
+          <w:sz w:val="24"/>
+        </w:rPr>
+        <w:t xml:space="preserve">. As far as I could tell, the majority of people in the fitness center were either there solo or with a partner, and there didn’t seem to be much of a difference </w:t>
       </w:r>
       <w:r>
         <w:rPr>

</xml_diff>